<commit_message>
Change exercise 1 structure
- Add main checklist at top showing all 6
- Add Section-specific goal callouts explaining learning objectives
- Time estimates in [brackets] for each major task
</commit_message>
<xml_diff>
--- a/docs/qmd/report_example.docx
+++ b/docs/qmd/report_example.docx
@@ -7,13 +7,7 @@
         <w:pStyle w:val="Title"/>
       </w:pPr>
       <w:r>
-        <w:t xml:space="preserve">NHANES</w:t>
-      </w:r>
-      <w:r>
-        <w:t xml:space="preserve"> </w:t>
-      </w:r>
-      <w:r>
-        <w:t xml:space="preserve">Report</w:t>
+        <w:t xml:space="preserve">NHANES Report</w:t>
       </w:r>
     </w:p>
     <w:p>
@@ -21,13 +15,7 @@
         <w:pStyle w:val="Author"/>
       </w:pPr>
       <w:r>
-        <w:t xml:space="preserve">Your</w:t>
-      </w:r>
-      <w:r>
-        <w:t xml:space="preserve"> </w:t>
-      </w:r>
-      <w:r>
-        <w:t xml:space="preserve">Name</w:t>
+        <w:t xml:space="preserve">Your Name</w:t>
       </w:r>
     </w:p>
     <w:p>
@@ -51,19 +39,7 @@
             <w:pStyle w:val="TOCHeading"/>
           </w:pPr>
           <w:r>
-            <w:t xml:space="preserve">Table</w:t>
-          </w:r>
-          <w:r>
-            <w:t xml:space="preserve"> </w:t>
-          </w:r>
-          <w:r>
-            <w:t xml:space="preserve">of</w:t>
-          </w:r>
-          <w:r>
-            <w:t xml:space="preserve"> </w:t>
-          </w:r>
-          <w:r>
-            <w:t xml:space="preserve">contents</w:t>
+            <w:t xml:space="preserve">Table of contents</w:t>
           </w:r>
         </w:p>
         <w:p>
@@ -119,43 +95,43 @@
         <w:rPr>
           <w:rStyle w:val="VerbatimChar"/>
         </w:rPr>
-        <w:t xml:space="preserve">✔ dplyr     1.1.4     ✔ readr     2.1.5</w:t>
-      </w:r>
-      <w:r>
-        <w:br/>
-      </w:r>
-      <w:r>
-        <w:rPr>
-          <w:rStyle w:val="VerbatimChar"/>
-        </w:rPr>
-        <w:t xml:space="preserve">✔ forcats   1.0.0     ✔ stringr   1.5.1</w:t>
-      </w:r>
-      <w:r>
-        <w:br/>
-      </w:r>
-      <w:r>
-        <w:rPr>
-          <w:rStyle w:val="VerbatimChar"/>
-        </w:rPr>
-        <w:t xml:space="preserve">✔ ggplot2   3.5.1     ✔ tibble    3.2.1</w:t>
-      </w:r>
-      <w:r>
-        <w:br/>
-      </w:r>
-      <w:r>
-        <w:rPr>
-          <w:rStyle w:val="VerbatimChar"/>
-        </w:rPr>
-        <w:t xml:space="preserve">✔ lubridate 1.9.3     ✔ tidyr     1.3.1</w:t>
-      </w:r>
-      <w:r>
-        <w:br/>
-      </w:r>
-      <w:r>
-        <w:rPr>
-          <w:rStyle w:val="VerbatimChar"/>
-        </w:rPr>
-        <w:t xml:space="preserve">✔ purrr     1.0.2     </w:t>
+        <w:t xml:space="preserve">✔ dplyr     1.1.4     ✔ readr     2.1.6</w:t>
+      </w:r>
+      <w:r>
+        <w:br/>
+      </w:r>
+      <w:r>
+        <w:rPr>
+          <w:rStyle w:val="VerbatimChar"/>
+        </w:rPr>
+        <w:t xml:space="preserve">✔ forcats   1.0.1     ✔ stringr   1.6.0</w:t>
+      </w:r>
+      <w:r>
+        <w:br/>
+      </w:r>
+      <w:r>
+        <w:rPr>
+          <w:rStyle w:val="VerbatimChar"/>
+        </w:rPr>
+        <w:t xml:space="preserve">✔ ggplot2   4.0.1     ✔ tibble    3.3.1</w:t>
+      </w:r>
+      <w:r>
+        <w:br/>
+      </w:r>
+      <w:r>
+        <w:rPr>
+          <w:rStyle w:val="VerbatimChar"/>
+        </w:rPr>
+        <w:t xml:space="preserve">✔ lubridate 1.9.4     ✔ tidyr     1.3.2</w:t>
+      </w:r>
+      <w:r>
+        <w:br/>
+      </w:r>
+      <w:r>
+        <w:rPr>
+          <w:rStyle w:val="VerbatimChar"/>
+        </w:rPr>
+        <w:t xml:space="preserve">✔ purrr     1.2.1     </w:t>
       </w:r>
       <w:r>
         <w:br/>
@@ -219,7 +195,7 @@
         <w:rPr>
           <w:rStyle w:val="VerbatimChar"/>
         </w:rPr>
-        <w:t xml:space="preserve">here() starts at C:/Users/csz400/Documents/03_Teaching/2025_MPCE_Reproducible_Research</w:t>
+        <w:t xml:space="preserve">here() starts at /home/ste-tuf/Documents/03_Teaching/MPCE_Reproducible_Research</w:t>
       </w:r>
     </w:p>
     <w:p>
@@ -1617,13 +1593,7 @@
         <w:rPr>
           <w:rStyle w:val="NormalTok"/>
         </w:rPr>
-        <w:t xml:space="preserve"> nh2007) </w:t>
-      </w:r>
-      <w:r>
-        <w:rPr>
-          <w:rStyle w:val="CommentTok"/>
-        </w:rPr>
-        <w:t xml:space="preserve"># we need to change the dataset</w:t>
+        <w:t xml:space="preserve"> nh2007)</w:t>
       </w:r>
       <w:r>
         <w:br/>
@@ -5469,9 +5439,6 @@
         <w:br/>
       </w:r>
       <w:r>
-        <w:br/>
-      </w:r>
-      <w:r>
         <w:rPr>
           <w:rStyle w:val="NormalTok"/>
         </w:rPr>
@@ -5628,7 +5595,19 @@
         <w:rPr>
           <w:rStyle w:val="NormalTok"/>
         </w:rPr>
-        <w:t xml:space="preserve"> \(x, y) </w:t>
+        <w:t xml:space="preserve"> </w:t>
+      </w:r>
+      <w:r>
+        <w:rPr>
+          <w:rStyle w:val="ControlFlowTok"/>
+        </w:rPr>
+        <w:t xml:space="preserve">function</w:t>
+      </w:r>
+      <w:r>
+        <w:rPr>
+          <w:rStyle w:val="NormalTok"/>
+        </w:rPr>
+        <w:t xml:space="preserve">(x, y) </w:t>
       </w:r>
       <w:r>
         <w:rPr>
@@ -5652,13 +5631,7 @@
         <w:rPr>
           <w:rStyle w:val="NormalTok"/>
         </w:rPr>
-        <w:t xml:space="preserve"> nh2009) </w:t>
-      </w:r>
-      <w:r>
-        <w:rPr>
-          <w:rStyle w:val="CommentTok"/>
-        </w:rPr>
-        <w:t xml:space="preserve"># we need to change the dataset</w:t>
+        <w:t xml:space="preserve"> nh2009)</w:t>
       </w:r>
       <w:r>
         <w:br/>
@@ -8432,7 +8405,11 @@
     </w:tbl>
     <w:bookmarkEnd w:id="24"/>
     <w:bookmarkEnd w:id="25"/>
-    <w:sectPr/>
+    <w:sectPr>
+      <w:footnotePr>
+        <w:numRestart w:val="eachSect"/>
+      </w:footnotePr>
+    </w:sectPr>
   </w:body>
 </w:document>
 </file>
@@ -8604,8 +8581,6 @@
     </w:pPr>
     <w:rPr>
       <w:rFonts w:asciiTheme="majorHAnsi" w:cstheme="majorBidi" w:eastAsiaTheme="majorEastAsia" w:hAnsiTheme="majorHAnsi"/>
-      <w:spacing w:val="-10"/>
-      <w:kern w:val="28"/>
       <w:sz w:val="56"/>
       <w:szCs w:val="56"/>
     </w:rPr>
@@ -8618,15 +8593,13 @@
     <w:rsid w:val="00A10FD9"/>
     <w:rPr>
       <w:rFonts w:asciiTheme="majorHAnsi" w:cstheme="majorBidi" w:eastAsiaTheme="majorEastAsia" w:hAnsiTheme="majorHAnsi"/>
-      <w:spacing w:val="-10"/>
-      <w:kern w:val="28"/>
       <w:sz w:val="56"/>
       <w:szCs w:val="56"/>
     </w:rPr>
   </w:style>
   <w:style w:styleId="Subtitle" w:type="paragraph">
     <w:name w:val="Subtitle"/>
-    <w:basedOn w:val="Normal"/>
+    <w:basedOn w:val="Title"/>
     <w:next w:val="BodyText"/>
     <w:link w:val="SubtitleChar"/>
     <w:uiPriority w:val="11"/>
@@ -8639,7 +8612,6 @@
     </w:pPr>
     <w:rPr>
       <w:rFonts w:cstheme="majorBidi" w:eastAsiaTheme="majorEastAsia"/>
-      <w:color w:themeColor="text1" w:themeTint="A6" w:val="595959"/>
       <w:spacing w:val="15"/>
       <w:sz w:val="28"/>
       <w:szCs w:val="28"/>
@@ -8661,23 +8633,31 @@
   </w:style>
   <w:style w:customStyle="1" w:styleId="Author" w:type="paragraph">
     <w:name w:val="Author"/>
+    <w:basedOn w:val="Title"/>
     <w:next w:val="BodyText"/>
     <w:qFormat/>
     <w:pPr>
       <w:keepNext/>
       <w:keepLines/>
-      <w:jc w:val="center"/>
     </w:pPr>
+    <w:rPr>
+      <w:sz w:val="24"/>
+      <w:szCs w:val="24"/>
+    </w:rPr>
   </w:style>
   <w:style w:styleId="Date" w:type="paragraph">
     <w:name w:val="Date"/>
+    <w:basedOn w:val="Title"/>
     <w:next w:val="BodyText"/>
     <w:qFormat/>
     <w:pPr>
       <w:keepNext/>
       <w:keepLines/>
-      <w:jc w:val="center"/>
     </w:pPr>
+    <w:rPr>
+      <w:sz w:val="24"/>
+      <w:szCs w:val="24"/>
+    </w:rPr>
   </w:style>
   <w:style w:customStyle="1" w:styleId="AbstractTitle" w:type="paragraph">
     <w:name w:val="Abstract Title"/>
@@ -8692,7 +8672,6 @@
     </w:pPr>
     <w:rPr>
       <w:b/>
-      <w:color w:val="345A8A"/>
       <w:sz w:val="20"/>
       <w:szCs w:val="20"/>
     </w:rPr>

</xml_diff>

<commit_message>
Fix data files names
</commit_message>
<xml_diff>
--- a/docs/qmd/report_example.docx
+++ b/docs/qmd/report_example.docx
@@ -86,88 +86,88 @@
         <w:rPr>
           <w:rStyle w:val="VerbatimChar"/>
         </w:rPr>
-        <w:t xml:space="preserve">-- Attaching core tidyverse packages ------------------------ tidyverse 2.0.0 --</w:t>
-      </w:r>
-      <w:r>
-        <w:br/>
-      </w:r>
-      <w:r>
-        <w:rPr>
-          <w:rStyle w:val="VerbatimChar"/>
-        </w:rPr>
-        <w:t xml:space="preserve">v dplyr     1.1.4     v readr     2.1.6</w:t>
-      </w:r>
-      <w:r>
-        <w:br/>
-      </w:r>
-      <w:r>
-        <w:rPr>
-          <w:rStyle w:val="VerbatimChar"/>
-        </w:rPr>
-        <w:t xml:space="preserve">v forcats   1.0.1     v stringr   1.6.0</w:t>
-      </w:r>
-      <w:r>
-        <w:br/>
-      </w:r>
-      <w:r>
-        <w:rPr>
-          <w:rStyle w:val="VerbatimChar"/>
-        </w:rPr>
-        <w:t xml:space="preserve">v ggplot2   4.0.1     v tibble    3.3.1</w:t>
-      </w:r>
-      <w:r>
-        <w:br/>
-      </w:r>
-      <w:r>
-        <w:rPr>
-          <w:rStyle w:val="VerbatimChar"/>
-        </w:rPr>
-        <w:t xml:space="preserve">v lubridate 1.9.4     v tidyr     1.3.2</w:t>
-      </w:r>
-      <w:r>
-        <w:br/>
-      </w:r>
-      <w:r>
-        <w:rPr>
-          <w:rStyle w:val="VerbatimChar"/>
-        </w:rPr>
-        <w:t xml:space="preserve">v purrr     1.2.1     </w:t>
-      </w:r>
-      <w:r>
-        <w:br/>
-      </w:r>
-      <w:r>
-        <w:rPr>
-          <w:rStyle w:val="VerbatimChar"/>
-        </w:rPr>
-        <w:t xml:space="preserve">-- Conflicts ------------------------------------------ tidyverse_conflicts() --</w:t>
-      </w:r>
-      <w:r>
-        <w:br/>
-      </w:r>
-      <w:r>
-        <w:rPr>
-          <w:rStyle w:val="VerbatimChar"/>
-        </w:rPr>
-        <w:t xml:space="preserve">x dplyr::filter() masks stats::filter()</w:t>
-      </w:r>
-      <w:r>
-        <w:br/>
-      </w:r>
-      <w:r>
-        <w:rPr>
-          <w:rStyle w:val="VerbatimChar"/>
-        </w:rPr>
-        <w:t xml:space="preserve">x dplyr::lag()    masks stats::lag()</w:t>
-      </w:r>
-      <w:r>
-        <w:br/>
-      </w:r>
-      <w:r>
-        <w:rPr>
-          <w:rStyle w:val="VerbatimChar"/>
-        </w:rPr>
-        <w:t xml:space="preserve">i Use the conflicted package (&lt;http://conflicted.r-lib.org/&gt;) to force all conflicts to become errors</w:t>
+        <w:t xml:space="preserve">── Attaching core tidyverse packages ──────────────────────── tidyverse 2.0.0 ──</w:t>
+      </w:r>
+      <w:r>
+        <w:br/>
+      </w:r>
+      <w:r>
+        <w:rPr>
+          <w:rStyle w:val="VerbatimChar"/>
+        </w:rPr>
+        <w:t xml:space="preserve">✔ dplyr     1.1.4     ✔ readr     2.1.6</w:t>
+      </w:r>
+      <w:r>
+        <w:br/>
+      </w:r>
+      <w:r>
+        <w:rPr>
+          <w:rStyle w:val="VerbatimChar"/>
+        </w:rPr>
+        <w:t xml:space="preserve">✔ forcats   1.0.1     ✔ stringr   1.6.0</w:t>
+      </w:r>
+      <w:r>
+        <w:br/>
+      </w:r>
+      <w:r>
+        <w:rPr>
+          <w:rStyle w:val="VerbatimChar"/>
+        </w:rPr>
+        <w:t xml:space="preserve">✔ ggplot2   4.0.1     ✔ tibble    3.3.1</w:t>
+      </w:r>
+      <w:r>
+        <w:br/>
+      </w:r>
+      <w:r>
+        <w:rPr>
+          <w:rStyle w:val="VerbatimChar"/>
+        </w:rPr>
+        <w:t xml:space="preserve">✔ lubridate 1.9.4     ✔ tidyr     1.3.2</w:t>
+      </w:r>
+      <w:r>
+        <w:br/>
+      </w:r>
+      <w:r>
+        <w:rPr>
+          <w:rStyle w:val="VerbatimChar"/>
+        </w:rPr>
+        <w:t xml:space="preserve">✔ purrr     1.2.1     </w:t>
+      </w:r>
+      <w:r>
+        <w:br/>
+      </w:r>
+      <w:r>
+        <w:rPr>
+          <w:rStyle w:val="VerbatimChar"/>
+        </w:rPr>
+        <w:t xml:space="preserve">── Conflicts ────────────────────────────────────────── tidyverse_conflicts() ──</w:t>
+      </w:r>
+      <w:r>
+        <w:br/>
+      </w:r>
+      <w:r>
+        <w:rPr>
+          <w:rStyle w:val="VerbatimChar"/>
+        </w:rPr>
+        <w:t xml:space="preserve">✖ dplyr::filter() masks stats::filter()</w:t>
+      </w:r>
+      <w:r>
+        <w:br/>
+      </w:r>
+      <w:r>
+        <w:rPr>
+          <w:rStyle w:val="VerbatimChar"/>
+        </w:rPr>
+        <w:t xml:space="preserve">✖ dplyr::lag()    masks stats::lag()</w:t>
+      </w:r>
+      <w:r>
+        <w:br/>
+      </w:r>
+      <w:r>
+        <w:rPr>
+          <w:rStyle w:val="VerbatimChar"/>
+        </w:rPr>
+        <w:t xml:space="preserve">ℹ Use the conflicted package (&lt;http://conflicted.r-lib.org/&gt;) to force all conflicts to become errors</w:t>
       </w:r>
     </w:p>
     <w:p>

</xml_diff>